<commit_message>
<quocnvh> fix doc usecase
</commit_message>
<xml_diff>
--- a/doc/Quoc/Update/usecase.docx
+++ b/doc/Quoc/Update/usecase.docx
@@ -35,10 +35,10 @@
           <w:lang w:eastAsia="ja-JP"/>
         </w:rPr>
         <w:drawing>
-          <wp:inline distT="0" distB="0" distL="0" distR="0" wp14:anchorId="30DC94BD" wp14:editId="1942E03E">
-            <wp:extent cx="3677764" cy="1619838"/>
+          <wp:inline distT="0" distB="0" distL="0" distR="0">
+            <wp:extent cx="3943900" cy="1676634"/>
             <wp:effectExtent l="0" t="0" r="0" b="0"/>
-            <wp:docPr id="173" name="Picture 173" descr="C:\Users\xps\Desktop\ViewAppointment.png"/>
+            <wp:docPr id="1" name="Picture 1"/>
             <wp:cNvGraphicFramePr>
               <a:graphicFrameLocks xmlns:a="http://schemas.openxmlformats.org/drawingml/2006/main" noChangeAspect="1"/>
             </wp:cNvGraphicFramePr>
@@ -46,36 +46,29 @@
               <a:graphicData uri="http://schemas.openxmlformats.org/drawingml/2006/picture">
                 <pic:pic xmlns:pic="http://schemas.openxmlformats.org/drawingml/2006/picture">
                   <pic:nvPicPr>
-                    <pic:cNvPr id="0" name="Picture 6" descr="C:\Users\xps\Desktop\ViewAppointment.png"/>
-                    <pic:cNvPicPr>
-                      <a:picLocks noChangeAspect="1" noChangeArrowheads="1"/>
-                    </pic:cNvPicPr>
+                    <pic:cNvPr id="1" name="viewappointment.PNG"/>
+                    <pic:cNvPicPr/>
                   </pic:nvPicPr>
                   <pic:blipFill>
-                    <a:blip r:embed="rId5">
+                    <a:blip r:embed="rId6">
                       <a:extLst>
                         <a:ext uri="{28A0092B-C50C-407E-A947-70E740481C1C}">
                           <a14:useLocalDpi xmlns:a14="http://schemas.microsoft.com/office/drawing/2010/main" val="0"/>
                         </a:ext>
                       </a:extLst>
                     </a:blip>
-                    <a:srcRect/>
                     <a:stretch>
                       <a:fillRect/>
                     </a:stretch>
                   </pic:blipFill>
-                  <pic:spPr bwMode="auto">
+                  <pic:spPr>
                     <a:xfrm>
                       <a:off x="0" y="0"/>
-                      <a:ext cx="3686252" cy="1623576"/>
+                      <a:ext cx="3943900" cy="1676634"/>
                     </a:xfrm>
                     <a:prstGeom prst="rect">
                       <a:avLst/>
                     </a:prstGeom>
-                    <a:noFill/>
-                    <a:ln>
-                      <a:noFill/>
-                    </a:ln>
                   </pic:spPr>
                 </pic:pic>
               </a:graphicData>
@@ -95,14 +88,27 @@
       <w:r>
         <w:t xml:space="preserve">Figure </w:t>
       </w:r>
-      <w:fldSimple w:instr=" SEQ Figure \* ARABIC ">
-        <w:r>
-          <w:rPr>
-            <w:noProof/>
-          </w:rPr>
-          <w:t>59</w:t>
-        </w:r>
-      </w:fldSimple>
+      <w:r>
+        <w:fldChar w:fldCharType="begin"/>
+      </w:r>
+      <w:r>
+        <w:instrText xml:space="preserve"> SEQ Figure \* ARABIC </w:instrText>
+      </w:r>
+      <w:r>
+        <w:fldChar w:fldCharType="separate"/>
+      </w:r>
+      <w:r>
+        <w:rPr>
+          <w:noProof/>
+        </w:rPr>
+        <w:t>59</w:t>
+      </w:r>
+      <w:r>
+        <w:rPr>
+          <w:noProof/>
+        </w:rPr>
+        <w:fldChar w:fldCharType="end"/>
+      </w:r>
       <w:r>
         <w:t>: &lt;Manager&gt; View Appointment Request List</w:t>
       </w:r>
@@ -1117,14 +1123,27 @@
         <w:lastRenderedPageBreak/>
         <w:t xml:space="preserve">Table </w:t>
       </w:r>
-      <w:fldSimple w:instr=" SEQ Table \* ARABIC ">
-        <w:r>
-          <w:rPr>
-            <w:noProof/>
-          </w:rPr>
-          <w:t>57</w:t>
-        </w:r>
-      </w:fldSimple>
+      <w:r>
+        <w:fldChar w:fldCharType="begin"/>
+      </w:r>
+      <w:r>
+        <w:instrText xml:space="preserve"> SEQ Table \* ARABIC </w:instrText>
+      </w:r>
+      <w:r>
+        <w:fldChar w:fldCharType="separate"/>
+      </w:r>
+      <w:r>
+        <w:rPr>
+          <w:noProof/>
+        </w:rPr>
+        <w:t>57</w:t>
+      </w:r>
+      <w:r>
+        <w:rPr>
+          <w:noProof/>
+        </w:rPr>
+        <w:fldChar w:fldCharType="end"/>
+      </w:r>
       <w:r>
         <w:t xml:space="preserve">: &lt;Manager&gt; </w:t>
       </w:r>
@@ -1167,10 +1186,10 @@
         </w:rPr>
         <w:lastRenderedPageBreak/>
         <w:drawing>
-          <wp:inline distT="0" distB="0" distL="0" distR="0" wp14:anchorId="3A29D069" wp14:editId="712D2CA6">
-            <wp:extent cx="5277587" cy="1619476"/>
-            <wp:effectExtent l="0" t="0" r="0" b="0"/>
-            <wp:docPr id="175" name="Picture 175"/>
+          <wp:inline distT="0" distB="0" distL="0" distR="0">
+            <wp:extent cx="3839111" cy="1619476"/>
+            <wp:effectExtent l="0" t="0" r="9525" b="0"/>
+            <wp:docPr id="3" name="Picture 3"/>
             <wp:cNvGraphicFramePr>
               <a:graphicFrameLocks xmlns:a="http://schemas.openxmlformats.org/drawingml/2006/main" noChangeAspect="1"/>
             </wp:cNvGraphicFramePr>
@@ -1178,11 +1197,11 @@
               <a:graphicData uri="http://schemas.openxmlformats.org/drawingml/2006/picture">
                 <pic:pic xmlns:pic="http://schemas.openxmlformats.org/drawingml/2006/picture">
                   <pic:nvPicPr>
-                    <pic:cNvPr id="2" name="AssignAppointment.PNG"/>
+                    <pic:cNvPr id="3" name="assignAppointment.PNG"/>
                     <pic:cNvPicPr/>
                   </pic:nvPicPr>
                   <pic:blipFill>
-                    <a:blip r:embed="rId6">
+                    <a:blip r:embed="rId7">
                       <a:extLst>
                         <a:ext uri="{28A0092B-C50C-407E-A947-70E740481C1C}">
                           <a14:useLocalDpi xmlns:a14="http://schemas.microsoft.com/office/drawing/2010/main" val="0"/>
@@ -1196,7 +1215,7 @@
                   <pic:spPr>
                     <a:xfrm>
                       <a:off x="0" y="0"/>
-                      <a:ext cx="5277587" cy="1619476"/>
+                      <a:ext cx="3839111" cy="1619476"/>
                     </a:xfrm>
                     <a:prstGeom prst="rect">
                       <a:avLst/>
@@ -1220,14 +1239,27 @@
       <w:r>
         <w:t xml:space="preserve">Figure </w:t>
       </w:r>
-      <w:fldSimple w:instr=" SEQ Figure \* ARABIC ">
-        <w:r>
-          <w:rPr>
-            <w:noProof/>
-          </w:rPr>
-          <w:t>61</w:t>
-        </w:r>
-      </w:fldSimple>
+      <w:r>
+        <w:fldChar w:fldCharType="begin"/>
+      </w:r>
+      <w:r>
+        <w:instrText xml:space="preserve"> SEQ Figure \* ARABIC </w:instrText>
+      </w:r>
+      <w:r>
+        <w:fldChar w:fldCharType="separate"/>
+      </w:r>
+      <w:r>
+        <w:rPr>
+          <w:noProof/>
+        </w:rPr>
+        <w:t>61</w:t>
+      </w:r>
+      <w:r>
+        <w:rPr>
+          <w:noProof/>
+        </w:rPr>
+        <w:fldChar w:fldCharType="end"/>
+      </w:r>
       <w:r>
         <w:t>: &lt;Manager&gt; Assign Appointment</w:t>
       </w:r>
@@ -2723,14 +2755,27 @@
         <w:lastRenderedPageBreak/>
         <w:t xml:space="preserve">Table </w:t>
       </w:r>
-      <w:fldSimple w:instr=" SEQ Table \* ARABIC ">
-        <w:r>
-          <w:rPr>
-            <w:noProof/>
-          </w:rPr>
-          <w:t>59</w:t>
-        </w:r>
-      </w:fldSimple>
+      <w:r>
+        <w:fldChar w:fldCharType="begin"/>
+      </w:r>
+      <w:r>
+        <w:instrText xml:space="preserve"> SEQ Table \* ARABIC </w:instrText>
+      </w:r>
+      <w:r>
+        <w:fldChar w:fldCharType="separate"/>
+      </w:r>
+      <w:r>
+        <w:rPr>
+          <w:noProof/>
+        </w:rPr>
+        <w:t>59</w:t>
+      </w:r>
+      <w:r>
+        <w:rPr>
+          <w:noProof/>
+        </w:rPr>
+        <w:fldChar w:fldCharType="end"/>
+      </w:r>
       <w:r>
         <w:t xml:space="preserve">: &lt;Manager&gt; </w:t>
       </w:r>
@@ -2772,10 +2817,10 @@
           <w:lang w:eastAsia="ja-JP"/>
         </w:rPr>
         <w:drawing>
-          <wp:inline distT="0" distB="0" distL="0" distR="0" wp14:anchorId="3B85B020" wp14:editId="12C2867B">
-            <wp:extent cx="5306165" cy="1743318"/>
-            <wp:effectExtent l="0" t="0" r="8890" b="9525"/>
-            <wp:docPr id="177" name="Picture 177"/>
+          <wp:inline distT="0" distB="0" distL="0" distR="0">
+            <wp:extent cx="3801005" cy="1638529"/>
+            <wp:effectExtent l="0" t="0" r="0" b="0"/>
+            <wp:docPr id="4" name="Picture 4"/>
             <wp:cNvGraphicFramePr>
               <a:graphicFrameLocks xmlns:a="http://schemas.openxmlformats.org/drawingml/2006/main" noChangeAspect="1"/>
             </wp:cNvGraphicFramePr>
@@ -2783,11 +2828,11 @@
               <a:graphicData uri="http://schemas.openxmlformats.org/drawingml/2006/picture">
                 <pic:pic xmlns:pic="http://schemas.openxmlformats.org/drawingml/2006/picture">
                   <pic:nvPicPr>
-                    <pic:cNvPr id="4" name="CreateContract.PNG"/>
+                    <pic:cNvPr id="4" name="createContract.PNG"/>
                     <pic:cNvPicPr/>
                   </pic:nvPicPr>
                   <pic:blipFill>
-                    <a:blip r:embed="rId7">
+                    <a:blip r:embed="rId8">
                       <a:extLst>
                         <a:ext uri="{28A0092B-C50C-407E-A947-70E740481C1C}">
                           <a14:useLocalDpi xmlns:a14="http://schemas.microsoft.com/office/drawing/2010/main" val="0"/>
@@ -2801,7 +2846,7 @@
                   <pic:spPr>
                     <a:xfrm>
                       <a:off x="0" y="0"/>
-                      <a:ext cx="5306165" cy="1743318"/>
+                      <a:ext cx="3801005" cy="1638529"/>
                     </a:xfrm>
                     <a:prstGeom prst="rect">
                       <a:avLst/>
@@ -2825,14 +2870,27 @@
       <w:r>
         <w:t xml:space="preserve">Figure </w:t>
       </w:r>
-      <w:fldSimple w:instr=" SEQ Figure \* ARABIC ">
-        <w:r>
-          <w:rPr>
-            <w:noProof/>
-          </w:rPr>
-          <w:t>64</w:t>
-        </w:r>
-      </w:fldSimple>
+      <w:r>
+        <w:fldChar w:fldCharType="begin"/>
+      </w:r>
+      <w:r>
+        <w:instrText xml:space="preserve"> SEQ Figure \* ARABIC </w:instrText>
+      </w:r>
+      <w:r>
+        <w:fldChar w:fldCharType="separate"/>
+      </w:r>
+      <w:r>
+        <w:rPr>
+          <w:noProof/>
+        </w:rPr>
+        <w:t>64</w:t>
+      </w:r>
+      <w:r>
+        <w:rPr>
+          <w:noProof/>
+        </w:rPr>
+        <w:fldChar w:fldCharType="end"/>
+      </w:r>
       <w:r>
         <w:t>: &lt;Manager&gt; Create Contract</w:t>
       </w:r>
@@ -3201,20 +3259,20 @@
               <w:rPr>
                 <w:rFonts w:eastAsiaTheme="minorEastAsia"/>
               </w:rPr>
+              <w:t>Contract is create and add to database</w:t>
+            </w:r>
+          </w:p>
+          <w:p>
+            <w:pPr>
+              <w:rPr>
+                <w:b/>
+              </w:rPr>
+            </w:pPr>
+            <w:r>
+              <w:rPr>
+                <w:b/>
+              </w:rPr>
               <w:lastRenderedPageBreak/>
-              <w:t>Contract is create and add to database</w:t>
-            </w:r>
-          </w:p>
-          <w:p>
-            <w:pPr>
-              <w:rPr>
-                <w:b/>
-              </w:rPr>
-            </w:pPr>
-            <w:r>
-              <w:rPr>
-                <w:b/>
-              </w:rPr>
               <w:t>Triggers:</w:t>
             </w:r>
           </w:p>
@@ -4086,7 +4144,6 @@
                     <w:rPr>
                       <w:rFonts w:eastAsiaTheme="minorEastAsia"/>
                     </w:rPr>
-                    <w:lastRenderedPageBreak/>
                     <w:t>Ngày bắt đầu [Date]</w:t>
                   </w:r>
                 </w:p>
@@ -4106,6 +4163,7 @@
                     <w:rPr>
                       <w:rFonts w:eastAsiaTheme="minorEastAsia"/>
                     </w:rPr>
+                    <w:lastRenderedPageBreak/>
                     <w:t>Ngày kết thúc [Date]</w:t>
                   </w:r>
                 </w:p>
@@ -5251,7 +5309,6 @@
                     <w:jc w:val="center"/>
                   </w:pPr>
                   <w:r>
-                    <w:lastRenderedPageBreak/>
                     <w:t>3</w:t>
                   </w:r>
                 </w:p>
@@ -5414,14 +5471,27 @@
         <w:lastRenderedPageBreak/>
         <w:t xml:space="preserve">Table </w:t>
       </w:r>
-      <w:fldSimple w:instr=" SEQ Table \* ARABIC ">
-        <w:r>
-          <w:rPr>
-            <w:noProof/>
-          </w:rPr>
-          <w:t>62</w:t>
-        </w:r>
-      </w:fldSimple>
+      <w:r>
+        <w:fldChar w:fldCharType="begin"/>
+      </w:r>
+      <w:r>
+        <w:instrText xml:space="preserve"> SEQ Table \* ARABIC </w:instrText>
+      </w:r>
+      <w:r>
+        <w:fldChar w:fldCharType="separate"/>
+      </w:r>
+      <w:r>
+        <w:rPr>
+          <w:noProof/>
+        </w:rPr>
+        <w:t>62</w:t>
+      </w:r>
+      <w:r>
+        <w:rPr>
+          <w:noProof/>
+        </w:rPr>
+        <w:fldChar w:fldCharType="end"/>
+      </w:r>
       <w:r>
         <w:t xml:space="preserve">: &lt;Manager&gt; </w:t>
       </w:r>
@@ -5472,10 +5542,10 @@
           <w:lang w:eastAsia="ja-JP"/>
         </w:rPr>
         <w:drawing>
-          <wp:inline distT="0" distB="0" distL="0" distR="0" wp14:anchorId="306AB580" wp14:editId="08C1BA82">
-            <wp:extent cx="4639322" cy="1781424"/>
-            <wp:effectExtent l="0" t="0" r="0" b="9525"/>
-            <wp:docPr id="198" name="Picture 198"/>
+          <wp:inline distT="0" distB="0" distL="0" distR="0">
+            <wp:extent cx="3877216" cy="1629002"/>
+            <wp:effectExtent l="0" t="0" r="9525" b="9525"/>
+            <wp:docPr id="5" name="Picture 5"/>
             <wp:cNvGraphicFramePr>
               <a:graphicFrameLocks xmlns:a="http://schemas.openxmlformats.org/drawingml/2006/main" noChangeAspect="1"/>
             </wp:cNvGraphicFramePr>
@@ -5483,11 +5553,11 @@
               <a:graphicData uri="http://schemas.openxmlformats.org/drawingml/2006/picture">
                 <pic:pic xmlns:pic="http://schemas.openxmlformats.org/drawingml/2006/picture">
                   <pic:nvPicPr>
-                    <pic:cNvPr id="1" name="SuggestRequestOffice.PNG"/>
+                    <pic:cNvPr id="5" name="suggestRequest.PNG"/>
                     <pic:cNvPicPr/>
                   </pic:nvPicPr>
                   <pic:blipFill>
-                    <a:blip r:embed="rId8">
+                    <a:blip r:embed="rId9">
                       <a:extLst>
                         <a:ext uri="{28A0092B-C50C-407E-A947-70E740481C1C}">
                           <a14:useLocalDpi xmlns:a14="http://schemas.microsoft.com/office/drawing/2010/main" val="0"/>
@@ -5501,7 +5571,7 @@
                   <pic:spPr>
                     <a:xfrm>
                       <a:off x="0" y="0"/>
-                      <a:ext cx="4639322" cy="1781424"/>
+                      <a:ext cx="3877216" cy="1629002"/>
                     </a:xfrm>
                     <a:prstGeom prst="rect">
                       <a:avLst/>
@@ -5525,14 +5595,27 @@
       <w:r>
         <w:t xml:space="preserve">Figure </w:t>
       </w:r>
-      <w:fldSimple w:instr=" SEQ Figure \* ARABIC ">
-        <w:r>
-          <w:rPr>
-            <w:noProof/>
-          </w:rPr>
-          <w:t>96</w:t>
-        </w:r>
-      </w:fldSimple>
+      <w:r>
+        <w:fldChar w:fldCharType="begin"/>
+      </w:r>
+      <w:r>
+        <w:instrText xml:space="preserve"> SEQ Figure \* ARABIC </w:instrText>
+      </w:r>
+      <w:r>
+        <w:fldChar w:fldCharType="separate"/>
+      </w:r>
+      <w:r>
+        <w:rPr>
+          <w:noProof/>
+        </w:rPr>
+        <w:t>96</w:t>
+      </w:r>
+      <w:r>
+        <w:rPr>
+          <w:noProof/>
+        </w:rPr>
+        <w:fldChar w:fldCharType="end"/>
+      </w:r>
       <w:r>
         <w:t>: &lt;</w:t>
       </w:r>
@@ -5879,7 +5962,6 @@
               <w:rPr>
                 <w:rFonts w:eastAsiaTheme="minorEastAsia"/>
               </w:rPr>
-              <w:lastRenderedPageBreak/>
               <w:t>This use case show system find offices that suitable with customer’s requests.</w:t>
             </w:r>
           </w:p>
@@ -5925,6 +6007,7 @@
               <w:rPr>
                 <w:b/>
               </w:rPr>
+              <w:lastRenderedPageBreak/>
               <w:t>Triggers:</w:t>
             </w:r>
           </w:p>
@@ -6628,14 +6711,27 @@
         <w:lastRenderedPageBreak/>
         <w:t xml:space="preserve">Table </w:t>
       </w:r>
-      <w:fldSimple w:instr=" SEQ Table \* ARABIC ">
-        <w:r>
-          <w:rPr>
-            <w:noProof/>
-          </w:rPr>
-          <w:t>91</w:t>
-        </w:r>
-      </w:fldSimple>
+      <w:r>
+        <w:fldChar w:fldCharType="begin"/>
+      </w:r>
+      <w:r>
+        <w:instrText xml:space="preserve"> SEQ Table \* ARABIC </w:instrText>
+      </w:r>
+      <w:r>
+        <w:fldChar w:fldCharType="separate"/>
+      </w:r>
+      <w:r>
+        <w:rPr>
+          <w:noProof/>
+        </w:rPr>
+        <w:t>91</w:t>
+      </w:r>
+      <w:r>
+        <w:rPr>
+          <w:noProof/>
+        </w:rPr>
+        <w:fldChar w:fldCharType="end"/>
+      </w:r>
       <w:r>
         <w:t xml:space="preserve">: </w:t>
       </w:r>
@@ -6686,10 +6782,10 @@
           <w:lang w:eastAsia="ja-JP"/>
         </w:rPr>
         <w:drawing>
-          <wp:inline distT="0" distB="0" distL="0" distR="0" wp14:anchorId="0390E4D6" wp14:editId="68A785F6">
-            <wp:extent cx="4315427" cy="1505160"/>
+          <wp:inline distT="0" distB="0" distL="0" distR="0">
+            <wp:extent cx="3781953" cy="1771897"/>
             <wp:effectExtent l="0" t="0" r="9525" b="0"/>
-            <wp:docPr id="199" name="Picture 199"/>
+            <wp:docPr id="6" name="Picture 6"/>
             <wp:cNvGraphicFramePr>
               <a:graphicFrameLocks xmlns:a="http://schemas.openxmlformats.org/drawingml/2006/main" noChangeAspect="1"/>
             </wp:cNvGraphicFramePr>
@@ -6697,11 +6793,11 @@
               <a:graphicData uri="http://schemas.openxmlformats.org/drawingml/2006/picture">
                 <pic:pic xmlns:pic="http://schemas.openxmlformats.org/drawingml/2006/picture">
                   <pic:nvPicPr>
-                    <pic:cNvPr id="3" name="CheckContractDueDate.PNG"/>
+                    <pic:cNvPr id="6" name="checkContract.PNG"/>
                     <pic:cNvPicPr/>
                   </pic:nvPicPr>
                   <pic:blipFill>
-                    <a:blip r:embed="rId9">
+                    <a:blip r:embed="rId10">
                       <a:extLst>
                         <a:ext uri="{28A0092B-C50C-407E-A947-70E740481C1C}">
                           <a14:useLocalDpi xmlns:a14="http://schemas.microsoft.com/office/drawing/2010/main" val="0"/>
@@ -6715,7 +6811,7 @@
                   <pic:spPr>
                     <a:xfrm>
                       <a:off x="0" y="0"/>
-                      <a:ext cx="4315427" cy="1505160"/>
+                      <a:ext cx="3781953" cy="1771897"/>
                     </a:xfrm>
                     <a:prstGeom prst="rect">
                       <a:avLst/>
@@ -6739,14 +6835,27 @@
       <w:r>
         <w:t xml:space="preserve">Figure </w:t>
       </w:r>
-      <w:fldSimple w:instr=" SEQ Figure \* ARABIC ">
-        <w:r>
-          <w:rPr>
-            <w:noProof/>
-          </w:rPr>
-          <w:t>97</w:t>
-        </w:r>
-      </w:fldSimple>
+      <w:r>
+        <w:fldChar w:fldCharType="begin"/>
+      </w:r>
+      <w:r>
+        <w:instrText xml:space="preserve"> SEQ Figure \* ARABIC </w:instrText>
+      </w:r>
+      <w:r>
+        <w:fldChar w:fldCharType="separate"/>
+      </w:r>
+      <w:r>
+        <w:rPr>
+          <w:noProof/>
+        </w:rPr>
+        <w:t>97</w:t>
+      </w:r>
+      <w:r>
+        <w:rPr>
+          <w:noProof/>
+        </w:rPr>
+        <w:fldChar w:fldCharType="end"/>
+      </w:r>
       <w:r>
         <w:t>: &lt;</w:t>
       </w:r>
@@ -7560,21 +7669,36 @@
         <w:lastRenderedPageBreak/>
         <w:t xml:space="preserve">Table </w:t>
       </w:r>
-      <w:fldSimple w:instr=" SEQ Table \* ARABIC ">
-        <w:r>
-          <w:rPr>
-            <w:noProof/>
-          </w:rPr>
-          <w:t>92</w:t>
-        </w:r>
-      </w:fldSimple>
+      <w:r>
+        <w:fldChar w:fldCharType="begin"/>
+      </w:r>
+      <w:r>
+        <w:instrText xml:space="preserve"> SEQ Table \* ARABIC </w:instrText>
+      </w:r>
+      <w:r>
+        <w:fldChar w:fldCharType="separate"/>
+      </w:r>
+      <w:r>
+        <w:rPr>
+          <w:noProof/>
+        </w:rPr>
+        <w:t>92</w:t>
+      </w:r>
+      <w:r>
+        <w:rPr>
+          <w:noProof/>
+        </w:rPr>
+        <w:fldChar w:fldCharType="end"/>
+      </w:r>
       <w:r>
         <w:t xml:space="preserve">: </w:t>
       </w:r>
       <w:r>
         <w:t>&lt;System&gt; Check contract due date</w:t>
       </w:r>
+      <w:bookmarkStart w:id="10" w:name="_GoBack"/>
       <w:bookmarkEnd w:id="9"/>
+      <w:bookmarkEnd w:id="10"/>
     </w:p>
     <w:p>
       <w:pPr>
@@ -7619,9 +7743,9 @@
         </w:rPr>
         <w:drawing>
           <wp:inline distT="0" distB="0" distL="0" distR="0">
-            <wp:extent cx="5620534" cy="2514951"/>
-            <wp:effectExtent l="0" t="0" r="0" b="0"/>
-            <wp:docPr id="2" name="Picture 2"/>
+            <wp:extent cx="3924848" cy="1609950"/>
+            <wp:effectExtent l="0" t="0" r="0" b="9525"/>
+            <wp:docPr id="7" name="Picture 7"/>
             <wp:cNvGraphicFramePr>
               <a:graphicFrameLocks xmlns:a="http://schemas.openxmlformats.org/drawingml/2006/main" noChangeAspect="1"/>
             </wp:cNvGraphicFramePr>
@@ -7629,11 +7753,11 @@
               <a:graphicData uri="http://schemas.openxmlformats.org/drawingml/2006/picture">
                 <pic:pic xmlns:pic="http://schemas.openxmlformats.org/drawingml/2006/picture">
                   <pic:nvPicPr>
-                    <pic:cNvPr id="2" name="Capture.PNG"/>
+                    <pic:cNvPr id="7" name="checkAppointment.PNG"/>
                     <pic:cNvPicPr/>
                   </pic:nvPicPr>
                   <pic:blipFill>
-                    <a:blip r:embed="rId10">
+                    <a:blip r:embed="rId11">
                       <a:extLst>
                         <a:ext uri="{28A0092B-C50C-407E-A947-70E740481C1C}">
                           <a14:useLocalDpi xmlns:a14="http://schemas.microsoft.com/office/drawing/2010/main" val="0"/>
@@ -7647,7 +7771,7 @@
                   <pic:spPr>
                     <a:xfrm>
                       <a:off x="0" y="0"/>
-                      <a:ext cx="5620534" cy="2514951"/>
+                      <a:ext cx="3924848" cy="1609950"/>
                     </a:xfrm>
                     <a:prstGeom prst="rect">
                       <a:avLst/>
@@ -7670,14 +7794,27 @@
       <w:r>
         <w:t xml:space="preserve">Figure </w:t>
       </w:r>
-      <w:fldSimple w:instr=" SEQ Figure \* ARABIC ">
-        <w:r>
-          <w:rPr>
-            <w:noProof/>
-          </w:rPr>
-          <w:t>97</w:t>
-        </w:r>
-      </w:fldSimple>
+      <w:r>
+        <w:fldChar w:fldCharType="begin"/>
+      </w:r>
+      <w:r>
+        <w:instrText xml:space="preserve"> SEQ Figure \* ARABIC </w:instrText>
+      </w:r>
+      <w:r>
+        <w:fldChar w:fldCharType="separate"/>
+      </w:r>
+      <w:r>
+        <w:rPr>
+          <w:noProof/>
+        </w:rPr>
+        <w:t>97</w:t>
+      </w:r>
+      <w:r>
+        <w:rPr>
+          <w:noProof/>
+        </w:rPr>
+        <w:fldChar w:fldCharType="end"/>
+      </w:r>
       <w:r>
         <w:t>: &lt;</w:t>
       </w:r>
@@ -7996,7 +8133,6 @@
               <w:rPr>
                 <w:b/>
               </w:rPr>
-              <w:lastRenderedPageBreak/>
               <w:t>Actor:</w:t>
             </w:r>
           </w:p>
@@ -8048,6 +8184,7 @@
               <w:rPr>
                 <w:rFonts w:eastAsiaTheme="minorEastAsia"/>
               </w:rPr>
+              <w:lastRenderedPageBreak/>
               <w:t xml:space="preserve">This use case show system check </w:t>
             </w:r>
             <w:r>
@@ -8551,7 +8688,6 @@
               <w:rPr>
                 <w:b/>
               </w:rPr>
-              <w:lastRenderedPageBreak/>
               <w:t xml:space="preserve">Relationships: </w:t>
             </w:r>
             <w:r>
@@ -8625,14 +8761,27 @@
         <w:lastRenderedPageBreak/>
         <w:t xml:space="preserve">Table </w:t>
       </w:r>
-      <w:fldSimple w:instr=" SEQ Table \* ARABIC ">
-        <w:r>
-          <w:rPr>
-            <w:noProof/>
-          </w:rPr>
-          <w:t>92</w:t>
-        </w:r>
-      </w:fldSimple>
+      <w:r>
+        <w:fldChar w:fldCharType="begin"/>
+      </w:r>
+      <w:r>
+        <w:instrText xml:space="preserve"> SEQ Table \* ARABIC </w:instrText>
+      </w:r>
+      <w:r>
+        <w:fldChar w:fldCharType="separate"/>
+      </w:r>
+      <w:r>
+        <w:rPr>
+          <w:noProof/>
+        </w:rPr>
+        <w:t>92</w:t>
+      </w:r>
+      <w:r>
+        <w:rPr>
+          <w:noProof/>
+        </w:rPr>
+        <w:fldChar w:fldCharType="end"/>
+      </w:r>
       <w:r>
         <w:t xml:space="preserve">: </w:t>
       </w:r>
@@ -8642,8 +8791,6 @@
       <w:r>
         <w:t>Appointment</w:t>
       </w:r>
-      <w:bookmarkStart w:id="10" w:name="_GoBack"/>
-      <w:bookmarkEnd w:id="10"/>
       <w:r>
         <w:t xml:space="preserve"> due date</w:t>
       </w:r>
@@ -10101,4 +10248,16 @@
     </a:ext>
   </a:extLst>
 </a:theme>
+</file>
+
+<file path=customXml/item1.xml><?xml version="1.0" encoding="utf-8"?>
+<b:Sources xmlns:b="http://schemas.openxmlformats.org/officeDocument/2006/bibliography" xmlns="http://schemas.openxmlformats.org/officeDocument/2006/bibliography" SelectedStyle="\APASixthEditionOfficeOnline.xsl" StyleName="APA" Version="6"/>
+</file>
+
+<file path=customXml/itemProps1.xml><?xml version="1.0" encoding="utf-8"?>
+<ds:datastoreItem xmlns:ds="http://schemas.openxmlformats.org/officeDocument/2006/customXml" ds:itemID="{B4754143-C8BC-467F-8C84-EA5B5DFF6A9B}">
+  <ds:schemaRefs>
+    <ds:schemaRef ds:uri="http://schemas.openxmlformats.org/officeDocument/2006/bibliography"/>
+  </ds:schemaRefs>
+</ds:datastoreItem>
 </file>
</xml_diff>